<commit_message>
Papers for Provoking Questions
</commit_message>
<xml_diff>
--- a/Provoking Questions/ATCNS Provoking Questions.docx
+++ b/Provoking Questions/ATCNS Provoking Questions.docx
@@ -163,6 +163,50 @@
         <w:pStyle w:val="Paragrafoelenco"/>
         <w:numPr>
           <w:ilvl w:val="0"/>
+          <w:numId w:val="3"/>
+        </w:numPr>
+        <w:rPr>
+          <w:lang w:val="en-US"/>
+        </w:rPr>
+      </w:pPr>
+      <w:r>
+        <w:rPr>
+          <w:lang w:val="en-US"/>
+        </w:rPr>
+        <w:t>What are the ethical considerations and implications of augmenting autonomous cyber reasoning systems with human assistance?</w:t>
+      </w:r>
+    </w:p>
+    <w:p>
+      <w:pPr>
+        <w:pStyle w:val="Paragrafoelenco"/>
+        <w:numPr>
+          <w:ilvl w:val="0"/>
+          <w:numId w:val="3"/>
+        </w:numPr>
+        <w:rPr>
+          <w:lang w:val="en-US"/>
+        </w:rPr>
+      </w:pPr>
+      <w:r>
+        <w:rPr>
+          <w:lang w:val="en-US"/>
+        </w:rPr>
+        <w:t>How might the use of eye-tracking technology and other physiological measures help us better understand the cognitive processes involved in reverse engineering?</w:t>
+      </w:r>
+    </w:p>
+    <w:p>
+      <w:pPr>
+        <w:pStyle w:val="Paragrafoelenco"/>
+        <w:rPr>
+          <w:lang w:val="en-US"/>
+        </w:rPr>
+      </w:pPr>
+    </w:p>
+    <w:p>
+      <w:pPr>
+        <w:pStyle w:val="Paragrafoelenco"/>
+        <w:numPr>
+          <w:ilvl w:val="0"/>
           <w:numId w:val="1"/>
         </w:numPr>
         <w:rPr>
@@ -173,19 +217,107 @@
         <w:rPr>
           <w:lang w:val="en-US"/>
         </w:rPr>
-        <w:t>Private data inference from Social Networks</w:t>
-      </w:r>
-      <w:r>
-        <w:rPr>
-          <w:lang w:val="en-US"/>
-        </w:rPr>
-        <w:t xml:space="preserve"> – 7</w:t>
+        <w:t xml:space="preserve">Fuzzing </w:t>
+      </w:r>
+      <w:r>
+        <w:rPr>
+          <w:lang w:val="en-US"/>
+        </w:rPr>
+        <w:t>– 23</w:t>
       </w:r>
       <w:r>
         <w:rPr>
           <w:vertAlign w:val="superscript"/>
           <w:lang w:val="en-US"/>
         </w:rPr>
+        <w:t>rd</w:t>
+      </w:r>
+      <w:r>
+        <w:rPr>
+          <w:lang w:val="en-US"/>
+        </w:rPr>
+        <w:t xml:space="preserve"> November</w:t>
+      </w:r>
+    </w:p>
+    <w:p>
+      <w:pPr>
+        <w:rPr>
+          <w:lang w:val="en-US"/>
+        </w:rPr>
+      </w:pPr>
+      <w:r>
+        <w:rPr>
+          <w:lang w:val="en-US"/>
+        </w:rPr>
+        <w:t>Questions:</w:t>
+      </w:r>
+    </w:p>
+    <w:p>
+      <w:pPr>
+        <w:pStyle w:val="Paragrafoelenco"/>
+        <w:numPr>
+          <w:ilvl w:val="0"/>
+          <w:numId w:val="3"/>
+        </w:numPr>
+        <w:rPr>
+          <w:lang w:val="en-US"/>
+        </w:rPr>
+      </w:pPr>
+      <w:r>
+        <w:rPr>
+          <w:lang w:val="en-US"/>
+        </w:rPr>
+        <w:t>How would you improve and add mutators inside the API in order to reach an even better implementation over different targets?</w:t>
+      </w:r>
+    </w:p>
+    <w:p>
+      <w:pPr>
+        <w:pStyle w:val="Paragrafoelenco"/>
+        <w:rPr>
+          <w:lang w:val="en-US"/>
+        </w:rPr>
+      </w:pPr>
+    </w:p>
+    <w:p>
+      <w:pPr>
+        <w:pStyle w:val="Paragrafoelenco"/>
+        <w:numPr>
+          <w:ilvl w:val="0"/>
+          <w:numId w:val="1"/>
+        </w:numPr>
+        <w:rPr>
+          <w:lang w:val="en-US"/>
+        </w:rPr>
+      </w:pPr>
+      <w:r>
+        <w:rPr>
+          <w:lang w:val="en-US"/>
+        </w:rPr>
+        <w:t>Cyber-Physical Anomaly Detection</w:t>
+      </w:r>
+      <w:r>
+        <w:rPr>
+          <w:lang w:val="en-US"/>
+        </w:rPr>
+        <w:t xml:space="preserve"> </w:t>
+      </w:r>
+      <w:r>
+        <w:rPr>
+          <w:lang w:val="en-US"/>
+        </w:rPr>
+        <w:t xml:space="preserve">– </w:t>
+      </w:r>
+      <w:r>
+        <w:rPr>
+          <w:lang w:val="en-US"/>
+        </w:rPr>
+        <w:t>14</w:t>
+      </w:r>
+      <w:r>
+        <w:rPr>
+          <w:vertAlign w:val="superscript"/>
+          <w:lang w:val="en-US"/>
+        </w:rPr>
         <w:t>th</w:t>
       </w:r>
       <w:r>
@@ -193,6 +325,138 @@
           <w:lang w:val="en-US"/>
         </w:rPr>
         <w:t xml:space="preserve"> December</w:t>
+      </w:r>
+    </w:p>
+    <w:p>
+      <w:pPr>
+        <w:rPr>
+          <w:lang w:val="en-US"/>
+        </w:rPr>
+      </w:pPr>
+      <w:r>
+        <w:rPr>
+          <w:lang w:val="en-US"/>
+        </w:rPr>
+        <w:t>Questions:</w:t>
+      </w:r>
+    </w:p>
+    <w:p>
+      <w:pPr>
+        <w:pStyle w:val="Paragrafoelenco"/>
+        <w:numPr>
+          <w:ilvl w:val="0"/>
+          <w:numId w:val="3"/>
+        </w:numPr>
+        <w:rPr>
+          <w:lang w:val="en-US"/>
+        </w:rPr>
+      </w:pPr>
+      <w:r>
+        <w:rPr>
+          <w:lang w:val="en-US"/>
+        </w:rPr>
+        <w:t>aa</w:t>
+      </w:r>
+    </w:p>
+    <w:p>
+      <w:pPr>
+        <w:pStyle w:val="Paragrafoelenco"/>
+        <w:rPr>
+          <w:lang w:val="en-US"/>
+        </w:rPr>
+      </w:pPr>
+    </w:p>
+    <w:p>
+      <w:pPr>
+        <w:pStyle w:val="Paragrafoelenco"/>
+        <w:numPr>
+          <w:ilvl w:val="0"/>
+          <w:numId w:val="1"/>
+        </w:numPr>
+        <w:rPr>
+          <w:lang w:val="en-US"/>
+        </w:rPr>
+      </w:pPr>
+      <w:r>
+        <w:rPr>
+          <w:lang w:val="en-US"/>
+        </w:rPr>
+        <w:t>Misuses in Wearable Devices</w:t>
+      </w:r>
+      <w:r>
+        <w:rPr>
+          <w:lang w:val="en-US"/>
+        </w:rPr>
+        <w:t xml:space="preserve"> </w:t>
+      </w:r>
+      <w:r>
+        <w:rPr>
+          <w:lang w:val="en-US"/>
+        </w:rPr>
+        <w:t xml:space="preserve">– </w:t>
+      </w:r>
+      <w:r>
+        <w:rPr>
+          <w:lang w:val="en-US"/>
+        </w:rPr>
+        <w:t>14</w:t>
+      </w:r>
+      <w:r>
+        <w:rPr>
+          <w:vertAlign w:val="superscript"/>
+          <w:lang w:val="en-US"/>
+        </w:rPr>
+        <w:t>th</w:t>
+      </w:r>
+      <w:r>
+        <w:rPr>
+          <w:lang w:val="en-US"/>
+        </w:rPr>
+        <w:t xml:space="preserve"> December</w:t>
+      </w:r>
+    </w:p>
+    <w:p>
+      <w:pPr>
+        <w:rPr>
+          <w:lang w:val="en-US"/>
+        </w:rPr>
+      </w:pPr>
+      <w:r>
+        <w:rPr>
+          <w:lang w:val="en-US"/>
+        </w:rPr>
+        <w:t>Questions:</w:t>
+      </w:r>
+    </w:p>
+    <w:p>
+      <w:pPr>
+        <w:pStyle w:val="Paragrafoelenco"/>
+        <w:numPr>
+          <w:ilvl w:val="0"/>
+          <w:numId w:val="3"/>
+        </w:numPr>
+        <w:rPr>
+          <w:lang w:val="en-US"/>
+        </w:rPr>
+      </w:pPr>
+      <w:r>
+        <w:rPr>
+          <w:lang w:val="en-US"/>
+        </w:rPr>
+        <w:t>aa</w:t>
+      </w:r>
+    </w:p>
+    <w:p>
+      <w:pPr>
+        <w:rPr>
+          <w:lang w:val="en-US"/>
+        </w:rPr>
+      </w:pPr>
+      <w:r>
+        <w:rPr>
+          <w:lang w:val="en-US"/>
+        </w:rPr>
+        <w:t>Questions:</w:t>
       </w:r>
     </w:p>
     <w:p>
@@ -948,11 +1212,11 @@
   <w:style w:type="paragraph" w:default="1" w:styleId="Normale">
     <w:name w:val="Normal"/>
     <w:qFormat/>
+    <w:rsid w:val="003F0BAB"/>
   </w:style>
   <w:style w:type="character" w:default="1" w:styleId="Carpredefinitoparagrafo">
     <w:name w:val="Default Paragraph Font"/>
     <w:uiPriority w:val="1"/>
-    <w:semiHidden/>
     <w:unhideWhenUsed/>
   </w:style>
   <w:style w:type="table" w:default="1" w:styleId="Tabellanormale">

</xml_diff>

<commit_message>
Provoking questions and practical notes
</commit_message>
<xml_diff>
--- a/Provoking Questions/ATCNS Provoking Questions.docx
+++ b/Provoking Questions/ATCNS Provoking Questions.docx
@@ -10,23 +10,27 @@
           <w:numId w:val="1"/>
         </w:numPr>
         <w:rPr>
-          <w:lang w:val="en-US"/>
-        </w:rPr>
-      </w:pPr>
-      <w:r>
-        <w:rPr>
+          <w:u w:val="single"/>
+          <w:lang w:val="en-US"/>
+        </w:rPr>
+      </w:pPr>
+      <w:r>
+        <w:rPr>
+          <w:u w:val="single"/>
           <w:lang w:val="en-US"/>
         </w:rPr>
         <w:t>Ransomware Detection using Deception Models</w:t>
       </w:r>
       <w:r>
         <w:rPr>
+          <w:u w:val="single"/>
           <w:lang w:val="en-US"/>
         </w:rPr>
         <w:t xml:space="preserve"> – 16</w:t>
       </w:r>
       <w:r>
         <w:rPr>
+          <w:u w:val="single"/>
           <w:vertAlign w:val="superscript"/>
           <w:lang w:val="en-US"/>
         </w:rPr>
@@ -34,6 +38,7 @@
       </w:r>
       <w:r>
         <w:rPr>
+          <w:u w:val="single"/>
           <w:lang w:val="en-US"/>
         </w:rPr>
         <w:t xml:space="preserve"> November</w:t>
@@ -216,17 +221,20 @@
           <w:numId w:val="1"/>
         </w:numPr>
         <w:rPr>
-          <w:lang w:val="en-US"/>
-        </w:rPr>
-      </w:pPr>
-      <w:r>
-        <w:rPr>
+          <w:u w:val="single"/>
+          <w:lang w:val="en-US"/>
+        </w:rPr>
+      </w:pPr>
+      <w:r>
+        <w:rPr>
+          <w:u w:val="single"/>
           <w:lang w:val="en-US"/>
         </w:rPr>
         <w:t>Fuzzing – 23</w:t>
       </w:r>
       <w:r>
         <w:rPr>
+          <w:u w:val="single"/>
           <w:vertAlign w:val="superscript"/>
           <w:lang w:val="en-US"/>
         </w:rPr>
@@ -234,6 +242,7 @@
       </w:r>
       <w:r>
         <w:rPr>
+          <w:u w:val="single"/>
           <w:lang w:val="en-US"/>
         </w:rPr>
         <w:t xml:space="preserve"> November</w:t>
@@ -335,7 +344,7 @@
         <w:rPr>
           <w:lang w:val="en-US"/>
         </w:rPr>
-        <w:t>Cyber-Physical Anomaly Detection</w:t>
+        <w:t>Private data inference from Social Networks</w:t>
       </w:r>
       <w:r>
         <w:rPr>
@@ -353,7 +362,7 @@
         <w:rPr>
           <w:lang w:val="en-US"/>
         </w:rPr>
-        <w:t>14</w:t>
+        <w:t>7</w:t>
       </w:r>
       <w:r>
         <w:rPr>
@@ -397,7 +406,7 @@
         <w:rPr>
           <w:lang w:val="en-US"/>
         </w:rPr>
-        <w:t>aa</w:t>
+        <w:t>How would you improve the SVM model: adding some attributes or editing the existing ones, probably there would be a bias over certain categories of data gathered?</w:t>
       </w:r>
     </w:p>
     <w:p>
@@ -423,7 +432,13 @@
         <w:rPr>
           <w:lang w:val="en-US"/>
         </w:rPr>
-        <w:t>Misuses in Wearable Devices</w:t>
+        <w:t>So</w:t>
+      </w:r>
+      <w:r>
+        <w:rPr>
+          <w:lang w:val="en-US"/>
+        </w:rPr>
+        <w:t>cial Network Analysis</w:t>
       </w:r>
       <w:r>
         <w:rPr>
@@ -441,7 +456,7 @@
         <w:rPr>
           <w:lang w:val="en-US"/>
         </w:rPr>
-        <w:t>14</w:t>
+        <w:t>7</w:t>
       </w:r>
       <w:r>
         <w:rPr>
@@ -485,28 +500,20 @@
         <w:rPr>
           <w:lang w:val="en-US"/>
         </w:rPr>
-        <w:t>aa</w:t>
-      </w:r>
-    </w:p>
-    <w:p>
-      <w:pPr>
-        <w:rPr>
-          <w:lang w:val="en-US"/>
-        </w:rPr>
-      </w:pPr>
-      <w:r>
-        <w:rPr>
-          <w:lang w:val="en-US"/>
-        </w:rPr>
-        <w:t>Questions:</w:t>
-      </w:r>
-    </w:p>
-    <w:p>
-      <w:pPr>
-        <w:rPr>
-          <w:lang w:val="en-US"/>
-        </w:rPr>
-      </w:pPr>
+        <w:t>How</w:t>
+      </w:r>
+      <w:r>
+        <w:rPr>
+          <w:lang w:val="en-US"/>
+        </w:rPr>
+        <w:t xml:space="preserve"> do you think the aspect of social closeness can be considered valuable, given </w:t>
+      </w:r>
+      <w:r>
+        <w:rPr>
+          <w:lang w:val="en-US"/>
+        </w:rPr>
+        <w:t>at any point anyone can become a friend, avoiding formations of “false triads” of friends?</w:t>
+      </w:r>
     </w:p>
     <w:p>
       <w:pPr>
@@ -769,7 +776,7 @@
         <w:rFonts w:hint="default"/>
       </w:rPr>
     </w:lvl>
-    <w:lvl w:ilvl="1" w:tplc="04100019" w:tentative="1">
+    <w:lvl w:ilvl="1" w:tplc="04100019">
       <w:start w:val="1"/>
       <w:numFmt w:val="lowerLetter"/>
       <w:lvlText w:val="%2."/>
@@ -1254,12 +1261,11 @@
   <w:style w:type="paragraph" w:default="1" w:styleId="Normale">
     <w:name w:val="Normal"/>
     <w:qFormat/>
-    <w:rsid w:val="003F0BAB"/>
+    <w:rsid w:val="009A5925"/>
   </w:style>
   <w:style w:type="character" w:default="1" w:styleId="Carpredefinitoparagrafo">
     <w:name w:val="Default Paragraph Font"/>
     <w:uiPriority w:val="1"/>
-    <w:semiHidden/>
     <w:unhideWhenUsed/>
   </w:style>
   <w:style w:type="table" w:default="1" w:styleId="Tabellanormale">

</xml_diff>

<commit_message>
Some info and things
</commit_message>
<xml_diff>
--- a/Provoking Questions/ATCNS Provoking Questions.docx
+++ b/Provoking Questions/ATCNS Provoking Questions.docx
@@ -432,13 +432,7 @@
         <w:rPr>
           <w:lang w:val="en-US"/>
         </w:rPr>
-        <w:t>So</w:t>
-      </w:r>
-      <w:r>
-        <w:rPr>
-          <w:lang w:val="en-US"/>
-        </w:rPr>
-        <w:t>cial Network Analysis</w:t>
+        <w:t>Social Network Analysis</w:t>
       </w:r>
       <w:r>
         <w:rPr>
@@ -500,13 +494,7 @@
         <w:rPr>
           <w:lang w:val="en-US"/>
         </w:rPr>
-        <w:t>How</w:t>
-      </w:r>
-      <w:r>
-        <w:rPr>
-          <w:lang w:val="en-US"/>
-        </w:rPr>
-        <w:t xml:space="preserve"> do you think the aspect of social closeness can be considered valuable, given </w:t>
+        <w:t xml:space="preserve">How do you think the aspect of social closeness can be considered valuable, given </w:t>
       </w:r>
       <w:r>
         <w:rPr>
@@ -1266,6 +1254,7 @@
   <w:style w:type="character" w:default="1" w:styleId="Carpredefinitoparagrafo">
     <w:name w:val="Default Paragraph Font"/>
     <w:uiPriority w:val="1"/>
+    <w:semiHidden/>
     <w:unhideWhenUsed/>
   </w:style>
   <w:style w:type="table" w:default="1" w:styleId="Tabellanormale">

</xml_diff>

<commit_message>
Project Info + slides + provoking questions
</commit_message>
<xml_diff>
--- a/Provoking Questions/ATCNS Provoking Questions.docx
+++ b/Provoking Questions/ATCNS Provoking Questions.docx
@@ -337,35 +337,34 @@
           <w:numId w:val="1"/>
         </w:numPr>
         <w:rPr>
-          <w:lang w:val="en-US"/>
-        </w:rPr>
-      </w:pPr>
-      <w:r>
-        <w:rPr>
-          <w:lang w:val="en-US"/>
-        </w:rPr>
-        <w:t>Private data inference from Social Networks</w:t>
-      </w:r>
-      <w:r>
-        <w:rPr>
-          <w:lang w:val="en-US"/>
-        </w:rPr>
-        <w:t xml:space="preserve"> </w:t>
-      </w:r>
-      <w:r>
-        <w:rPr>
+          <w:u w:val="single"/>
+          <w:lang w:val="en-US"/>
+        </w:rPr>
+      </w:pPr>
+      <w:r>
+        <w:rPr>
+          <w:u w:val="single"/>
+          <w:lang w:val="en-US"/>
+        </w:rPr>
+        <w:t xml:space="preserve">Private data inference from Social Networks </w:t>
+      </w:r>
+      <w:r>
+        <w:rPr>
+          <w:u w:val="single"/>
           <w:lang w:val="en-US"/>
         </w:rPr>
         <w:t xml:space="preserve">– </w:t>
       </w:r>
       <w:r>
         <w:rPr>
+          <w:u w:val="single"/>
           <w:lang w:val="en-US"/>
         </w:rPr>
         <w:t>7</w:t>
       </w:r>
       <w:r>
         <w:rPr>
+          <w:u w:val="single"/>
           <w:vertAlign w:val="superscript"/>
           <w:lang w:val="en-US"/>
         </w:rPr>
@@ -373,6 +372,7 @@
       </w:r>
       <w:r>
         <w:rPr>
+          <w:u w:val="single"/>
           <w:lang w:val="en-US"/>
         </w:rPr>
         <w:t xml:space="preserve"> December</w:t>
@@ -425,20 +425,247 @@
           <w:numId w:val="1"/>
         </w:numPr>
         <w:rPr>
-          <w:lang w:val="en-US"/>
-        </w:rPr>
-      </w:pPr>
-      <w:r>
-        <w:rPr>
+          <w:u w:val="single"/>
+          <w:lang w:val="en-US"/>
+        </w:rPr>
+      </w:pPr>
+      <w:r>
+        <w:rPr>
+          <w:u w:val="single"/>
           <w:lang w:val="en-US"/>
         </w:rPr>
         <w:t>Social Network Analysis</w:t>
       </w:r>
       <w:r>
         <w:rPr>
-          <w:lang w:val="en-US"/>
-        </w:rPr>
-        <w:t xml:space="preserve"> </w:t>
+          <w:u w:val="single"/>
+          <w:lang w:val="en-US"/>
+        </w:rPr>
+        <w:t xml:space="preserve"> – </w:t>
+      </w:r>
+      <w:r>
+        <w:rPr>
+          <w:u w:val="single"/>
+          <w:lang w:val="en-US"/>
+        </w:rPr>
+        <w:t>7</w:t>
+      </w:r>
+      <w:r>
+        <w:rPr>
+          <w:u w:val="single"/>
+          <w:vertAlign w:val="superscript"/>
+          <w:lang w:val="en-US"/>
+        </w:rPr>
+        <w:t>th</w:t>
+      </w:r>
+      <w:r>
+        <w:rPr>
+          <w:u w:val="single"/>
+          <w:lang w:val="en-US"/>
+        </w:rPr>
+        <w:t xml:space="preserve"> December</w:t>
+      </w:r>
+    </w:p>
+    <w:p>
+      <w:pPr>
+        <w:rPr>
+          <w:lang w:val="en-US"/>
+        </w:rPr>
+      </w:pPr>
+      <w:r>
+        <w:rPr>
+          <w:lang w:val="en-US"/>
+        </w:rPr>
+        <w:t>Questions:</w:t>
+      </w:r>
+    </w:p>
+    <w:p>
+      <w:pPr>
+        <w:pStyle w:val="Paragrafoelenco"/>
+        <w:numPr>
+          <w:ilvl w:val="0"/>
+          <w:numId w:val="3"/>
+        </w:numPr>
+        <w:rPr>
+          <w:lang w:val="en-US"/>
+        </w:rPr>
+      </w:pPr>
+      <w:r>
+        <w:rPr>
+          <w:lang w:val="en-US"/>
+        </w:rPr>
+        <w:t xml:space="preserve">How do you think the aspect of social closeness can be considered valuable, given </w:t>
+      </w:r>
+      <w:r>
+        <w:rPr>
+          <w:lang w:val="en-US"/>
+        </w:rPr>
+        <w:t>at any point anyone can become a friend, avoiding formations of “false triads” of friends?</w:t>
+      </w:r>
+    </w:p>
+    <w:p>
+      <w:pPr>
+        <w:pStyle w:val="Paragrafoelenco"/>
+        <w:rPr>
+          <w:lang w:val="en-US"/>
+        </w:rPr>
+      </w:pPr>
+    </w:p>
+    <w:p>
+      <w:pPr>
+        <w:pStyle w:val="Paragrafoelenco"/>
+        <w:numPr>
+          <w:ilvl w:val="0"/>
+          <w:numId w:val="1"/>
+        </w:numPr>
+        <w:rPr>
+          <w:lang w:val="en-US"/>
+        </w:rPr>
+      </w:pPr>
+      <w:r>
+        <w:rPr>
+          <w:lang w:val="en-US"/>
+        </w:rPr>
+        <w:t>IoT Security – 11</w:t>
+      </w:r>
+      <w:r>
+        <w:rPr>
+          <w:vertAlign w:val="superscript"/>
+          <w:lang w:val="en-US"/>
+        </w:rPr>
+        <w:t>th</w:t>
+      </w:r>
+      <w:r>
+        <w:rPr>
+          <w:lang w:val="en-US"/>
+        </w:rPr>
+        <w:t xml:space="preserve"> December</w:t>
+      </w:r>
+    </w:p>
+    <w:p>
+      <w:pPr>
+        <w:rPr>
+          <w:lang w:val="en-US"/>
+        </w:rPr>
+      </w:pPr>
+      <w:r>
+        <w:rPr>
+          <w:lang w:val="en-US"/>
+        </w:rPr>
+        <w:t>Questions:</w:t>
+      </w:r>
+    </w:p>
+    <w:p>
+      <w:pPr>
+        <w:pStyle w:val="Paragrafoelenco"/>
+        <w:numPr>
+          <w:ilvl w:val="0"/>
+          <w:numId w:val="3"/>
+        </w:numPr>
+        <w:rPr>
+          <w:lang w:val="en-US"/>
+        </w:rPr>
+      </w:pPr>
+      <w:r>
+        <w:rPr>
+          <w:lang w:val="en-US"/>
+        </w:rPr>
+        <w:t>a</w:t>
+      </w:r>
+    </w:p>
+    <w:p>
+      <w:pPr>
+        <w:pStyle w:val="Paragrafoelenco"/>
+        <w:rPr>
+          <w:lang w:val="en-US"/>
+        </w:rPr>
+      </w:pPr>
+    </w:p>
+    <w:p>
+      <w:pPr>
+        <w:pStyle w:val="Paragrafoelenco"/>
+        <w:numPr>
+          <w:ilvl w:val="0"/>
+          <w:numId w:val="1"/>
+        </w:numPr>
+        <w:rPr>
+          <w:lang w:val="en-US"/>
+        </w:rPr>
+      </w:pPr>
+      <w:r>
+        <w:rPr>
+          <w:lang w:val="en-US"/>
+        </w:rPr>
+        <w:t>Misuses in Wearable Devices</w:t>
+      </w:r>
+      <w:r>
+        <w:rPr>
+          <w:lang w:val="en-US"/>
+        </w:rPr>
+        <w:t xml:space="preserve"> – 11</w:t>
+      </w:r>
+      <w:r>
+        <w:rPr>
+          <w:vertAlign w:val="superscript"/>
+          <w:lang w:val="en-US"/>
+        </w:rPr>
+        <w:t>th</w:t>
+      </w:r>
+      <w:r>
+        <w:rPr>
+          <w:lang w:val="en-US"/>
+        </w:rPr>
+        <w:t xml:space="preserve"> December</w:t>
+      </w:r>
+    </w:p>
+    <w:p>
+      <w:pPr>
+        <w:rPr>
+          <w:lang w:val="en-US"/>
+        </w:rPr>
+      </w:pPr>
+      <w:r>
+        <w:rPr>
+          <w:lang w:val="en-US"/>
+        </w:rPr>
+        <w:t>Questions:</w:t>
+      </w:r>
+    </w:p>
+    <w:p>
+      <w:pPr>
+        <w:pStyle w:val="Paragrafoelenco"/>
+        <w:numPr>
+          <w:ilvl w:val="0"/>
+          <w:numId w:val="3"/>
+        </w:numPr>
+        <w:rPr>
+          <w:lang w:val="en-US"/>
+        </w:rPr>
+      </w:pPr>
+      <w:r>
+        <w:rPr>
+          <w:lang w:val="en-US"/>
+        </w:rPr>
+        <w:t>a</w:t>
+      </w:r>
+    </w:p>
+    <w:p>
+      <w:pPr>
+        <w:pStyle w:val="Paragrafoelenco"/>
+        <w:numPr>
+          <w:ilvl w:val="0"/>
+          <w:numId w:val="1"/>
+        </w:numPr>
+        <w:rPr>
+          <w:lang w:val="en-US"/>
+        </w:rPr>
+      </w:pPr>
+      <w:r>
+        <w:rPr>
+          <w:lang w:val="en-US"/>
+        </w:rPr>
+        <w:lastRenderedPageBreak/>
+        <w:t xml:space="preserve">Lie Detection </w:t>
       </w:r>
       <w:r>
         <w:rPr>
@@ -450,14 +677,14 @@
         <w:rPr>
           <w:lang w:val="en-US"/>
         </w:rPr>
-        <w:t>7</w:t>
+        <w:t>21</w:t>
       </w:r>
       <w:r>
         <w:rPr>
           <w:vertAlign w:val="superscript"/>
           <w:lang w:val="en-US"/>
         </w:rPr>
-        <w:t>th</w:t>
+        <w:t>st</w:t>
       </w:r>
       <w:r>
         <w:rPr>
@@ -494,14 +721,92 @@
         <w:rPr>
           <w:lang w:val="en-US"/>
         </w:rPr>
-        <w:t xml:space="preserve">How do you think the aspect of social closeness can be considered valuable, given </w:t>
-      </w:r>
-      <w:r>
-        <w:rPr>
-          <w:lang w:val="en-US"/>
-        </w:rPr>
-        <w:t>at any point anyone can become a friend, avoiding formations of “false triads” of friends?</w:t>
-      </w:r>
+        <w:t>a</w:t>
+      </w:r>
+    </w:p>
+    <w:p>
+      <w:pPr>
+        <w:pStyle w:val="Paragrafoelenco"/>
+        <w:rPr>
+          <w:lang w:val="en-US"/>
+        </w:rPr>
+      </w:pPr>
+    </w:p>
+    <w:p>
+      <w:pPr>
+        <w:pStyle w:val="Paragrafoelenco"/>
+        <w:numPr>
+          <w:ilvl w:val="0"/>
+          <w:numId w:val="1"/>
+        </w:numPr>
+        <w:rPr>
+          <w:lang w:val="en-US"/>
+        </w:rPr>
+      </w:pPr>
+      <w:r>
+        <w:rPr>
+          <w:lang w:val="en-US"/>
+        </w:rPr>
+        <w:t xml:space="preserve">Air-Ground Communication </w:t>
+      </w:r>
+      <w:r>
+        <w:rPr>
+          <w:lang w:val="en-US"/>
+        </w:rPr>
+        <w:t>– 21</w:t>
+      </w:r>
+      <w:r>
+        <w:rPr>
+          <w:vertAlign w:val="superscript"/>
+          <w:lang w:val="en-US"/>
+        </w:rPr>
+        <w:t>st</w:t>
+      </w:r>
+      <w:r>
+        <w:rPr>
+          <w:lang w:val="en-US"/>
+        </w:rPr>
+        <w:t xml:space="preserve"> December</w:t>
+      </w:r>
+    </w:p>
+    <w:p>
+      <w:pPr>
+        <w:rPr>
+          <w:lang w:val="en-US"/>
+        </w:rPr>
+      </w:pPr>
+      <w:r>
+        <w:rPr>
+          <w:lang w:val="en-US"/>
+        </w:rPr>
+        <w:t>Questions:</w:t>
+      </w:r>
+    </w:p>
+    <w:p>
+      <w:pPr>
+        <w:pStyle w:val="Paragrafoelenco"/>
+        <w:numPr>
+          <w:ilvl w:val="0"/>
+          <w:numId w:val="3"/>
+        </w:numPr>
+        <w:rPr>
+          <w:lang w:val="en-US"/>
+        </w:rPr>
+      </w:pPr>
+      <w:r>
+        <w:rPr>
+          <w:lang w:val="en-US"/>
+        </w:rPr>
+        <w:t>a</w:t>
+      </w:r>
+    </w:p>
+    <w:p>
+      <w:pPr>
+        <w:ind w:left="360"/>
+        <w:rPr>
+          <w:lang w:val="en-US"/>
+        </w:rPr>
+      </w:pPr>
     </w:p>
     <w:p>
       <w:pPr>
@@ -1249,7 +1554,7 @@
   <w:style w:type="paragraph" w:default="1" w:styleId="Normale">
     <w:name w:val="Normal"/>
     <w:qFormat/>
-    <w:rsid w:val="009A5925"/>
+    <w:rsid w:val="0032423E"/>
   </w:style>
   <w:style w:type="character" w:default="1" w:styleId="Carpredefinitoparagrafo">
     <w:name w:val="Default Paragraph Font"/>

</xml_diff>